<commit_message>
shifted to total trading
</commit_message>
<xml_diff>
--- a/Week_1_Wang.docx
+++ b/Week_1_Wang.docx
@@ -24,7 +24,28 @@
     </w:p>
     <w:p>
       <w:r>
-        <w:t xml:space="preserve">We are buying/selling at the open and </w:t>
+        <w:t>We are bu</w:t>
+      </w:r>
+      <w:r>
+        <w:t xml:space="preserve">ying/selling at the open and </w:t>
+      </w:r>
+      <w:r>
+        <w:t>close price, and our algorithm depends on these two values</w:t>
+      </w:r>
+      <w:r>
+        <w:t>, regardless</w:t>
+      </w:r>
+      <w:r>
+        <w:t xml:space="preserve"> of dividend</w:t>
+      </w:r>
+      <w:r>
+        <w:t xml:space="preserve"> devaluation</w:t>
+      </w:r>
+      <w:r>
+        <w:t>.</w:t>
+      </w:r>
+      <w:r>
+        <w:t xml:space="preserve"> Based on office hours, this project will use close price and not </w:t>
       </w:r>
       <w:proofErr w:type="spellStart"/>
       <w:r>
@@ -32,19 +53,7 @@
       </w:r>
       <w:proofErr w:type="spellEnd"/>
       <w:r>
-        <w:t xml:space="preserve"> price, and our algorithm depends on these two values</w:t>
-      </w:r>
-      <w:r>
-        <w:t>, regardless</w:t>
-      </w:r>
-      <w:r>
-        <w:t xml:space="preserve"> of dividend</w:t>
-      </w:r>
-      <w:r>
-        <w:t xml:space="preserve"> devaluation</w:t>
-      </w:r>
-      <w:r>
-        <w:t>.</w:t>
+        <w:t xml:space="preserve"> price.</w:t>
       </w:r>
     </w:p>
     <w:p>
@@ -73,15 +82,13 @@
         </w:numPr>
       </w:pPr>
       <w:r>
-        <w:t xml:space="preserve">End of day profit is calculated using the number of shares * </w:t>
-      </w:r>
-      <w:proofErr w:type="spellStart"/>
-      <w:r>
-        <w:t>adj_close</w:t>
-      </w:r>
-      <w:proofErr w:type="spellEnd"/>
-      <w:r>
-        <w:t xml:space="preserve"> rounded to 2 decimal places.</w:t>
+        <w:t>End of day profit is calculated u</w:t>
+      </w:r>
+      <w:r>
+        <w:t xml:space="preserve">sing the number of shares * </w:t>
+      </w:r>
+      <w:r>
+        <w:t>close rounded to 2 decimal places.</w:t>
       </w:r>
     </w:p>
     <w:p>
@@ -99,6 +106,11 @@
     <w:p>
       <w:r>
         <w:t>While price per share was discussed, there is no requirement it needs to be included in the assignment answers, therefore calculations of per share per day were left out.</w:t>
+      </w:r>
+    </w:p>
+    <w:p>
+      <w:r>
+        <w:t>Short positions are taken with a threshold &lt; -x%, but shown in the graph with their absolute values. So a trading threshold of &lt; -5% would show up at the 5% x value on the graph in question 4.</w:t>
       </w:r>
     </w:p>
     <w:p>
@@ -192,7 +204,19 @@
           <w:rPr>
             <w:rFonts w:ascii="Cambria Math" w:hAnsi="Cambria Math"/>
           </w:rPr>
-          <m:t xml:space="preserve">*adj_close </m:t>
+          <m:t>*</m:t>
+        </m:r>
+        <m:r>
+          <w:rPr>
+            <w:rFonts w:ascii="Cambria Math" w:hAnsi="Cambria Math"/>
+          </w:rPr>
+          <m:t>C</m:t>
+        </m:r>
+        <m:r>
+          <w:rPr>
+            <w:rFonts w:ascii="Cambria Math" w:hAnsi="Cambria Math"/>
+          </w:rPr>
+          <m:t xml:space="preserve">lose </m:t>
         </m:r>
       </m:oMath>
     </w:p>
@@ -259,7 +283,19 @@
           <w:rPr>
             <w:rFonts w:ascii="Cambria Math" w:hAnsi="Cambria Math"/>
           </w:rPr>
-          <m:t xml:space="preserve">*adj_close </m:t>
+          <m:t>*</m:t>
+        </m:r>
+        <m:r>
+          <w:rPr>
+            <w:rFonts w:ascii="Cambria Math" w:hAnsi="Cambria Math"/>
+          </w:rPr>
+          <m:t>C</m:t>
+        </m:r>
+        <m:r>
+          <w:rPr>
+            <w:rFonts w:ascii="Cambria Math" w:hAnsi="Cambria Math"/>
+          </w:rPr>
+          <m:t xml:space="preserve">lose </m:t>
         </m:r>
       </m:oMath>
     </w:p>
@@ -269,14 +305,19 @@
       </w:r>
     </w:p>
     <w:p>
-      <w:r>
-        <w:t xml:space="preserve">Average total daily profit: </w:t>
-      </w:r>
-      <w:r>
+      <w:pPr>
         <w:rPr>
           <w:b/>
         </w:rPr>
-        <w:t>$-7.61</w:t>
+      </w:pPr>
+      <w:r>
+        <w:t xml:space="preserve">Average total daily profit: </w:t>
+      </w:r>
+      <w:r>
+        <w:rPr>
+          <w:b/>
+        </w:rPr>
+        <w:t>$-0.04</w:t>
       </w:r>
     </w:p>
     <w:p>
@@ -294,42 +335,32 @@
     </w:p>
     <w:p>
       <w:r>
-        <w:t>Long position profit: $-11,490.98</w:t>
-      </w:r>
-    </w:p>
-    <w:p>
-      <w:r>
-        <w:t>Short position profit: $13.98</w:t>
-      </w:r>
-    </w:p>
-    <w:p>
-      <w:r>
-        <w:t>The short position profits are higher than the long position profits</w:t>
-      </w:r>
-      <w:r>
-        <w:t xml:space="preserve">. It seems that due to dividend re-adjustment, there are calculations in here that aren’t reflected in our trading algorithm. Most of the time, </w:t>
-      </w:r>
-      <w:proofErr w:type="spellStart"/>
-      <w:r>
-        <w:t>adj_close</w:t>
-      </w:r>
-      <w:proofErr w:type="spellEnd"/>
-      <w:r>
-        <w:t xml:space="preserve"> will always be lower than open, and we’ll almost always be losing money on a long trade</w:t>
-      </w:r>
-      <w:r>
-        <w:t xml:space="preserve">, since </w:t>
-      </w:r>
-      <w:proofErr w:type="spellStart"/>
-      <w:r>
-        <w:t>adj_close</w:t>
-      </w:r>
-      <w:proofErr w:type="spellEnd"/>
-      <w:r>
-        <w:t xml:space="preserve"> tends to be less than open by a significant amount</w:t>
-      </w:r>
-      <w:r>
-        <w:t xml:space="preserve">. </w:t>
+        <w:t>Long position profit: $-0.73</w:t>
+      </w:r>
+    </w:p>
+    <w:p>
+      <w:r>
+        <w:t>Short position profit: $-54.1</w:t>
+      </w:r>
+      <w:r>
+        <w:t>3</w:t>
+      </w:r>
+    </w:p>
+    <w:p>
+      <w:r>
+        <w:t xml:space="preserve">The </w:t>
+      </w:r>
+      <w:r>
+        <w:t xml:space="preserve">total </w:t>
+      </w:r>
+      <w:r>
+        <w:t>long profit is great</w:t>
+      </w:r>
+      <w:r>
+        <w:t>er than the short profit. Taking long positions seems to be more profitable, albeit both lose money in the end.</w:t>
+      </w:r>
+      <w:r>
+        <w:t xml:space="preserve"> </w:t>
       </w:r>
     </w:p>
     <w:p>
@@ -353,9 +384,9 @@
         </w:rPr>
         <w:drawing>
           <wp:inline distT="0" distB="0" distL="0" distR="0">
-            <wp:extent cx="5848985" cy="4391025"/>
-            <wp:effectExtent l="0" t="0" r="0" b="9525"/>
-            <wp:docPr id="5" name="Picture 5" descr="E:\Graduate_School\Python\Week_1\Threshold Trading Question 3.png"/>
+            <wp:extent cx="3795623" cy="2849499"/>
+            <wp:effectExtent l="0" t="0" r="0" b="8255"/>
+            <wp:docPr id="1" name="Picture 1" descr="E:\Graduate_School\Python\Week_1\Threshold Trading Question 3_WMT.png"/>
             <wp:cNvGraphicFramePr>
               <a:graphicFrameLocks xmlns:a="http://schemas.openxmlformats.org/drawingml/2006/main" noChangeAspect="1"/>
             </wp:cNvGraphicFramePr>
@@ -363,7 +394,7 @@
               <a:graphicData uri="http://schemas.openxmlformats.org/drawingml/2006/picture">
                 <pic:pic xmlns:pic="http://schemas.openxmlformats.org/drawingml/2006/picture">
                   <pic:nvPicPr>
-                    <pic:cNvPr id="0" name="Picture 3" descr="E:\Graduate_School\Python\Week_1\Threshold Trading Question 3.png"/>
+                    <pic:cNvPr id="0" name="Picture 1" descr="E:\Graduate_School\Python\Week_1\Threshold Trading Question 3_WMT.png"/>
                     <pic:cNvPicPr>
                       <a:picLocks noChangeAspect="1" noChangeArrowheads="1"/>
                     </pic:cNvPicPr>
@@ -384,7 +415,7 @@
                   <pic:spPr bwMode="auto">
                     <a:xfrm>
                       <a:off x="0" y="0"/>
-                      <a:ext cx="5848985" cy="4391025"/>
+                      <a:ext cx="3806464" cy="2857638"/>
                     </a:xfrm>
                     <a:prstGeom prst="rect">
                       <a:avLst/>
@@ -403,26 +434,16 @@
     </w:p>
     <w:p>
       <w:r>
-        <w:t xml:space="preserve">There seems to be an inverse correlation with increasing the threshold when trading and an average profit per day. </w:t>
-      </w:r>
-      <w:r>
-        <w:t xml:space="preserve">It seems like the greater the threshold the more money is lost on a long trade. This is most likely due to the differences in previous day </w:t>
-      </w:r>
-      <w:proofErr w:type="spellStart"/>
-      <w:r>
-        <w:t>adj_close</w:t>
-      </w:r>
-      <w:proofErr w:type="spellEnd"/>
-      <w:r>
-        <w:t xml:space="preserve"> and open almost always being positive since (</w:t>
-      </w:r>
-      <w:proofErr w:type="spellStart"/>
-      <w:r>
-        <w:t>adj_close</w:t>
-      </w:r>
-      <w:proofErr w:type="spellEnd"/>
-      <w:r>
-        <w:t xml:space="preserve"> &lt; open on most days via dividend calculations). It turns out that trading on days with smaller “gap ups” allows for losing less money.</w:t>
+        <w:t xml:space="preserve">There seems to be a maximum average profit per day </w:t>
+      </w:r>
+      <w:r>
+        <w:t xml:space="preserve">from ~ 4-6% threshold, with a steep drop for at 6%, and an increase </w:t>
+      </w:r>
+      <w:r>
+        <w:t xml:space="preserve">past a 6% threshold. There are significantly fewer trading days after ~4%, since the slightest drops are due to changes in one or two data points. </w:t>
+      </w:r>
+      <w:r>
+        <w:t>The optimal threshold is probably within that 4-6% for our x (threshold) value.</w:t>
       </w:r>
     </w:p>
     <w:p>
@@ -449,12 +470,11 @@
           <w:b/>
           <w:noProof/>
         </w:rPr>
-        <w:lastRenderedPageBreak/>
         <w:drawing>
           <wp:inline distT="0" distB="0" distL="0" distR="0">
-            <wp:extent cx="4067693" cy="3053751"/>
-            <wp:effectExtent l="0" t="0" r="9525" b="0"/>
-            <wp:docPr id="7" name="Picture 7" descr="E:\Graduate_School\Python\Week_1\Threshold Trading Question 4.png"/>
+            <wp:extent cx="3608067" cy="2708694"/>
+            <wp:effectExtent l="0" t="0" r="0" b="0"/>
+            <wp:docPr id="2" name="Picture 2" descr="E:\Graduate_School\Python\Week_1\Threshold Trading Question 4_WMT.png"/>
             <wp:cNvGraphicFramePr>
               <a:graphicFrameLocks xmlns:a="http://schemas.openxmlformats.org/drawingml/2006/main" noChangeAspect="1"/>
             </wp:cNvGraphicFramePr>
@@ -462,7 +482,7 @@
               <a:graphicData uri="http://schemas.openxmlformats.org/drawingml/2006/picture">
                 <pic:pic xmlns:pic="http://schemas.openxmlformats.org/drawingml/2006/picture">
                   <pic:nvPicPr>
-                    <pic:cNvPr id="0" name="Picture 5" descr="E:\Graduate_School\Python\Week_1\Threshold Trading Question 4.png"/>
+                    <pic:cNvPr id="0" name="Picture 2" descr="E:\Graduate_School\Python\Week_1\Threshold Trading Question 4_WMT.png"/>
                     <pic:cNvPicPr>
                       <a:picLocks noChangeAspect="1" noChangeArrowheads="1"/>
                     </pic:cNvPicPr>
@@ -483,7 +503,7 @@
                   <pic:spPr bwMode="auto">
                     <a:xfrm>
                       <a:off x="0" y="0"/>
-                      <a:ext cx="4080739" cy="3063545"/>
+                      <a:ext cx="3629308" cy="2724640"/>
                     </a:xfrm>
                     <a:prstGeom prst="rect">
                       <a:avLst/>
@@ -502,13 +522,25 @@
     </w:p>
     <w:p>
       <w:r>
-        <w:t>It seems like profits decrease for longing the stock as the threshold increases, while profits for shorting the stock increase and stop due to the lack of threshold trading above a certain percentage</w:t>
-      </w:r>
-      <w:r>
-        <w:t>. There are so few short trading days that they do not offset the average losses from long trading days in Q3.</w:t>
+        <w:t>It seems like short profits are maximized from 6-8%, with one data point driving the increase. The drop at ~6% seen in Question 3 is indicated here since</w:t>
+      </w:r>
+      <w:r>
+        <w:t xml:space="preserve"> there is a drop in long profit. The subsequent increase in total average profit is attributed to the profits from the short position after</w:t>
+      </w:r>
+      <w:r>
+        <w:t xml:space="preserve"> the</w:t>
+      </w:r>
+      <w:r>
+        <w:t xml:space="preserve"> 6%</w:t>
+      </w:r>
+      <w:r>
+        <w:t xml:space="preserve"> threshold</w:t>
       </w:r>
       <w:bookmarkStart w:id="0" w:name="_GoBack"/>
       <w:bookmarkEnd w:id="0"/>
+      <w:r>
+        <w:t>.</w:t>
+      </w:r>
     </w:p>
     <w:sectPr>
       <w:pgSz w:w="12240" w:h="15840"/>

</xml_diff>